<commit_message>
some new updates - tests still dont go through due to bugs tho
</commit_message>
<xml_diff>
--- a/docs/WIP/CP2/CP02_v0.3.docx
+++ b/docs/WIP/CP2/CP02_v0.3.docx
@@ -340,7 +340,22 @@
     </w:p>
     <w:p>
       <w:r>
-        <w:t>In the</w:t>
+        <w:t>During development, the greatest hurdle was the nature of EAR application deployment – even though we started several months ahead of schedule, we still had difficulties to fulfil the basic expectations of a semestral project output, mainly because we spent more than half the time on the project debugging the individual technologies, rather than building and implementing our own solution.</w:t>
+      </w:r>
+      <w:bookmarkStart w:id="5" w:name="_GoBack"/>
+      <w:bookmarkEnd w:id="5"/>
+    </w:p>
+    <w:p>
+      <w:pPr>
+        <w:spacing w:line="240" w:lineRule="auto"/>
+        <w:rPr>
+          <w:b/>
+          <w:kern w:val="28"/>
+          <w:sz w:val="36"/>
+        </w:rPr>
+      </w:pPr>
+      <w:r>
+        <w:br w:type="page"/>
       </w:r>
     </w:p>
     <w:p>
@@ -348,6 +363,7 @@
         <w:pStyle w:val="Heading1"/>
       </w:pPr>
       <w:r>
+        <w:lastRenderedPageBreak/>
         <w:t>Used Technologies</w:t>
       </w:r>
     </w:p>
@@ -417,10 +433,7 @@
         <w:t xml:space="preserve"> </w:t>
       </w:r>
       <w:r>
-        <w:t>Staffr Software Requirements Specification</w:t>
-      </w:r>
-      <w:r>
-        <w:t>.</w:t>
+        <w:t>Staffr Software Requirements Specification.</w:t>
       </w:r>
     </w:p>
     <w:p>
@@ -580,11 +593,8 @@
         <w:t>}</w:t>
       </w:r>
     </w:p>
-    <w:p/>
-    <w:p/>
-    <w:p>
-      <w:r>
-        <w:lastRenderedPageBreak/>
+    <w:p>
+      <w:r>
         <w:br/>
         <w:t>And in</w:t>
       </w:r>
@@ -837,7 +847,16 @@
       </w:pPr>
     </w:p>
     <w:p>
-      <w:r>
+      <w:pPr>
+        <w:spacing w:line="240" w:lineRule="auto"/>
+      </w:pPr>
+      <w:r>
+        <w:br w:type="page"/>
+      </w:r>
+    </w:p>
+    <w:p>
+      <w:r>
+        <w:lastRenderedPageBreak/>
         <w:t>This cascade is also tested in UserServiceTest.java:</w:t>
       </w:r>
     </w:p>
@@ -1809,16 +1828,10 @@
         <w:t>rdering is used mainly</w:t>
       </w:r>
       <w:r>
-        <w:t xml:space="preserve"> when retrieving collections of users.</w:t>
-      </w:r>
-    </w:p>
-    <w:p>
-      <w:bookmarkStart w:id="5" w:name="_GoBack"/>
-      <w:bookmarkEnd w:id="5"/>
-    </w:p>
-    <w:p>
-      <w:r>
-        <w:t>It is also tested by UserDaoTest.java:</w:t>
+        <w:t xml:space="preserve"> when </w:t>
+      </w:r>
+      <w:r>
+        <w:t>retrieving collections of users, in User.java Business Object:</w:t>
       </w:r>
     </w:p>
     <w:p>
@@ -1827,62 +1840,147 @@
         <w:shd w:val="clear" w:color="auto" w:fill="2B2B2B"/>
         <w:rPr>
           <w:color w:val="A9B7C6"/>
-          <w:sz w:val="14"/>
-        </w:rPr>
-      </w:pPr>
-      <w:r>
-        <w:rPr>
-          <w:color w:val="A9B7C6"/>
-          <w:sz w:val="14"/>
-        </w:rPr>
-        <w:br/>
+        </w:rPr>
+      </w:pPr>
+      <w:r>
+        <w:rPr>
+          <w:color w:val="CC7832"/>
+          <w:sz w:val="16"/>
+        </w:rPr>
+        <w:t xml:space="preserve">        </w:t>
       </w:r>
       <w:r>
         <w:rPr>
           <w:color w:val="BBB529"/>
-          <w:sz w:val="14"/>
+          <w:sz w:val="16"/>
+        </w:rPr>
+        <w:t>@NamedQuery</w:t>
+      </w:r>
+      <w:r>
+        <w:rPr>
+          <w:color w:val="A9B7C6"/>
+          <w:sz w:val="16"/>
+        </w:rPr>
+        <w:t>(</w:t>
+      </w:r>
+      <w:r>
+        <w:rPr>
+          <w:color w:val="D0D0FF"/>
+          <w:sz w:val="16"/>
+        </w:rPr>
+        <w:t xml:space="preserve">name </w:t>
+      </w:r>
+      <w:r>
+        <w:rPr>
+          <w:color w:val="A9B7C6"/>
+          <w:sz w:val="16"/>
+        </w:rPr>
+        <w:t xml:space="preserve">= </w:t>
+      </w:r>
+      <w:r>
+        <w:rPr>
+          <w:color w:val="6A8759"/>
+          <w:sz w:val="16"/>
+        </w:rPr>
+        <w:t>"User.findAll"</w:t>
+      </w:r>
+      <w:r>
+        <w:rPr>
+          <w:color w:val="CC7832"/>
+          <w:sz w:val="16"/>
+        </w:rPr>
+        <w:t xml:space="preserve">, </w:t>
+      </w:r>
+      <w:r>
+        <w:rPr>
+          <w:color w:val="D0D0FF"/>
+          <w:sz w:val="16"/>
+        </w:rPr>
+        <w:t xml:space="preserve">query </w:t>
+      </w:r>
+      <w:r>
+        <w:rPr>
+          <w:color w:val="A9B7C6"/>
+          <w:sz w:val="16"/>
+        </w:rPr>
+        <w:t xml:space="preserve">= </w:t>
+      </w:r>
+      <w:r>
+        <w:rPr>
+          <w:color w:val="6A8759"/>
+          <w:sz w:val="16"/>
+        </w:rPr>
+        <w:t>"SELECT l FROM User l ORDER BY l.lastName DESC"</w:t>
+      </w:r>
+      <w:r>
+        <w:rPr>
+          <w:color w:val="A9B7C6"/>
+          <w:sz w:val="16"/>
+        </w:rPr>
+        <w:t>)</w:t>
+      </w:r>
+    </w:p>
+    <w:p/>
+    <w:p>
+      <w:r>
+        <w:t>It is also tested by UserDaoTest.java:</w:t>
+      </w:r>
+    </w:p>
+    <w:p>
+      <w:pPr>
+        <w:pStyle w:val="HTMLPreformatted"/>
+        <w:shd w:val="clear" w:color="auto" w:fill="2B2B2B"/>
+        <w:rPr>
+          <w:color w:val="A9B7C6"/>
+          <w:sz w:val="16"/>
+        </w:rPr>
+      </w:pPr>
+      <w:r>
+        <w:rPr>
+          <w:color w:val="BBB529"/>
+          <w:sz w:val="16"/>
         </w:rPr>
         <w:t>@Test</w:t>
       </w:r>
       <w:r>
         <w:rPr>
           <w:color w:val="BBB529"/>
-          <w:sz w:val="14"/>
-        </w:rPr>
-        <w:br/>
-      </w:r>
-      <w:r>
-        <w:rPr>
-          <w:color w:val="CC7832"/>
-          <w:sz w:val="14"/>
+          <w:sz w:val="16"/>
+        </w:rPr>
+        <w:br/>
+      </w:r>
+      <w:r>
+        <w:rPr>
+          <w:color w:val="CC7832"/>
+          <w:sz w:val="16"/>
         </w:rPr>
         <w:t xml:space="preserve">public void </w:t>
       </w:r>
       <w:r>
         <w:rPr>
           <w:color w:val="FFC66D"/>
-          <w:sz w:val="14"/>
+          <w:sz w:val="16"/>
         </w:rPr>
         <w:t>findAllReturnsUsersOrderedByNameDescending</w:t>
       </w:r>
       <w:r>
         <w:rPr>
           <w:color w:val="A9B7C6"/>
-          <w:sz w:val="14"/>
+          <w:sz w:val="16"/>
         </w:rPr>
         <w:t>() {</w:t>
       </w:r>
       <w:r>
         <w:rPr>
           <w:color w:val="A9B7C6"/>
-          <w:sz w:val="14"/>
-        </w:rPr>
-        <w:br/>
-      </w:r>
-      <w:r>
-        <w:rPr>
-          <w:color w:val="A9B7C6"/>
-          <w:sz w:val="14"/>
+          <w:sz w:val="16"/>
+        </w:rPr>
+        <w:br/>
+      </w:r>
+      <w:r>
+        <w:rPr>
+          <w:color w:val="A9B7C6"/>
+          <w:sz w:val="16"/>
         </w:rPr>
         <w:br/>
         <w:t xml:space="preserve">    </w:t>
@@ -1890,42 +1988,42 @@
       <w:r>
         <w:rPr>
           <w:color w:val="CC7832"/>
-          <w:sz w:val="14"/>
+          <w:sz w:val="16"/>
         </w:rPr>
         <w:t xml:space="preserve">final </w:t>
       </w:r>
       <w:r>
         <w:rPr>
           <w:color w:val="A9B7C6"/>
-          <w:sz w:val="14"/>
+          <w:sz w:val="16"/>
         </w:rPr>
         <w:t xml:space="preserve">User Peter_Smith = </w:t>
       </w:r>
       <w:r>
         <w:rPr>
           <w:color w:val="CC7832"/>
-          <w:sz w:val="14"/>
+          <w:sz w:val="16"/>
         </w:rPr>
         <w:t xml:space="preserve">new </w:t>
       </w:r>
       <w:r>
         <w:rPr>
           <w:color w:val="A9B7C6"/>
-          <w:sz w:val="14"/>
+          <w:sz w:val="16"/>
         </w:rPr>
         <w:t>User()</w:t>
       </w:r>
       <w:r>
         <w:rPr>
           <w:color w:val="CC7832"/>
-          <w:sz w:val="14"/>
+          <w:sz w:val="16"/>
         </w:rPr>
         <w:t>;</w:t>
       </w:r>
       <w:r>
         <w:rPr>
           <w:color w:val="CC7832"/>
-          <w:sz w:val="14"/>
+          <w:sz w:val="16"/>
         </w:rPr>
         <w:br/>
         <w:t xml:space="preserve">    </w:t>
@@ -1933,35 +2031,35 @@
       <w:r>
         <w:rPr>
           <w:color w:val="A9B7C6"/>
-          <w:sz w:val="14"/>
+          <w:sz w:val="16"/>
         </w:rPr>
         <w:t>Peter_Smith.setFirstName(</w:t>
       </w:r>
       <w:r>
         <w:rPr>
           <w:color w:val="6A8759"/>
-          <w:sz w:val="14"/>
+          <w:sz w:val="16"/>
         </w:rPr>
         <w:t>"Peter"</w:t>
       </w:r>
       <w:r>
         <w:rPr>
           <w:color w:val="A9B7C6"/>
-          <w:sz w:val="14"/>
+          <w:sz w:val="16"/>
         </w:rPr>
         <w:t>)</w:t>
       </w:r>
       <w:r>
         <w:rPr>
           <w:color w:val="CC7832"/>
-          <w:sz w:val="14"/>
+          <w:sz w:val="16"/>
         </w:rPr>
         <w:t>;</w:t>
       </w:r>
       <w:r>
         <w:rPr>
           <w:color w:val="CC7832"/>
-          <w:sz w:val="14"/>
+          <w:sz w:val="16"/>
         </w:rPr>
         <w:br/>
         <w:t xml:space="preserve">    </w:t>
@@ -1969,35 +2067,35 @@
       <w:r>
         <w:rPr>
           <w:color w:val="A9B7C6"/>
-          <w:sz w:val="14"/>
+          <w:sz w:val="16"/>
         </w:rPr>
         <w:t>Peter_Smith.setLastName(</w:t>
       </w:r>
       <w:r>
         <w:rPr>
           <w:color w:val="6A8759"/>
-          <w:sz w:val="14"/>
+          <w:sz w:val="16"/>
         </w:rPr>
         <w:t>"Smith"</w:t>
       </w:r>
       <w:r>
         <w:rPr>
           <w:color w:val="A9B7C6"/>
-          <w:sz w:val="14"/>
+          <w:sz w:val="16"/>
         </w:rPr>
         <w:t>)</w:t>
       </w:r>
       <w:r>
         <w:rPr>
           <w:color w:val="CC7832"/>
-          <w:sz w:val="14"/>
+          <w:sz w:val="16"/>
         </w:rPr>
         <w:t>;</w:t>
       </w:r>
       <w:r>
         <w:rPr>
           <w:color w:val="CC7832"/>
-          <w:sz w:val="14"/>
+          <w:sz w:val="16"/>
         </w:rPr>
         <w:br/>
         <w:t xml:space="preserve">    </w:t>
@@ -2005,35 +2103,35 @@
       <w:r>
         <w:rPr>
           <w:color w:val="A9B7C6"/>
-          <w:sz w:val="14"/>
+          <w:sz w:val="16"/>
         </w:rPr>
         <w:t>Peter_Smith.setEmail(</w:t>
       </w:r>
       <w:r>
         <w:rPr>
           <w:color w:val="6A8759"/>
-          <w:sz w:val="14"/>
+          <w:sz w:val="16"/>
         </w:rPr>
         <w:t>"P.SmithYo@Yahoo.com"</w:t>
       </w:r>
       <w:r>
         <w:rPr>
           <w:color w:val="A9B7C6"/>
-          <w:sz w:val="14"/>
+          <w:sz w:val="16"/>
         </w:rPr>
         <w:t>)</w:t>
       </w:r>
       <w:r>
         <w:rPr>
           <w:color w:val="CC7832"/>
-          <w:sz w:val="14"/>
+          <w:sz w:val="16"/>
         </w:rPr>
         <w:t>;</w:t>
       </w:r>
       <w:r>
         <w:rPr>
           <w:color w:val="CC7832"/>
-          <w:sz w:val="14"/>
+          <w:sz w:val="16"/>
         </w:rPr>
         <w:br/>
         <w:t xml:space="preserve">  </w:t>
@@ -2041,7 +2139,7 @@
       <w:r>
         <w:rPr>
           <w:color w:val="808080"/>
-          <w:sz w:val="14"/>
+          <w:sz w:val="16"/>
         </w:rPr>
         <w:br/>
         <w:t xml:space="preserve">    </w:t>
@@ -2049,42 +2147,42 @@
       <w:r>
         <w:rPr>
           <w:color w:val="CC7832"/>
-          <w:sz w:val="14"/>
+          <w:sz w:val="16"/>
         </w:rPr>
         <w:t xml:space="preserve">final </w:t>
       </w:r>
       <w:r>
         <w:rPr>
           <w:color w:val="A9B7C6"/>
-          <w:sz w:val="14"/>
+          <w:sz w:val="16"/>
         </w:rPr>
         <w:t xml:space="preserve">User Charlotte_Guido = </w:t>
       </w:r>
       <w:r>
         <w:rPr>
           <w:color w:val="CC7832"/>
-          <w:sz w:val="14"/>
+          <w:sz w:val="16"/>
         </w:rPr>
         <w:t xml:space="preserve">new </w:t>
       </w:r>
       <w:r>
         <w:rPr>
           <w:color w:val="A9B7C6"/>
-          <w:sz w:val="14"/>
+          <w:sz w:val="16"/>
         </w:rPr>
         <w:t>User()</w:t>
       </w:r>
       <w:r>
         <w:rPr>
           <w:color w:val="CC7832"/>
-          <w:sz w:val="14"/>
+          <w:sz w:val="16"/>
         </w:rPr>
         <w:t>;</w:t>
       </w:r>
       <w:r>
         <w:rPr>
           <w:color w:val="CC7832"/>
-          <w:sz w:val="14"/>
+          <w:sz w:val="16"/>
         </w:rPr>
         <w:br/>
         <w:t xml:space="preserve">    </w:t>
@@ -2092,35 +2190,35 @@
       <w:r>
         <w:rPr>
           <w:color w:val="A9B7C6"/>
-          <w:sz w:val="14"/>
+          <w:sz w:val="16"/>
         </w:rPr>
         <w:t>Charlotte_Guido.setFirstName(</w:t>
       </w:r>
       <w:r>
         <w:rPr>
           <w:color w:val="6A8759"/>
-          <w:sz w:val="14"/>
+          <w:sz w:val="16"/>
         </w:rPr>
         <w:t>"Charlotte"</w:t>
       </w:r>
       <w:r>
         <w:rPr>
           <w:color w:val="A9B7C6"/>
-          <w:sz w:val="14"/>
+          <w:sz w:val="16"/>
         </w:rPr>
         <w:t>)</w:t>
       </w:r>
       <w:r>
         <w:rPr>
           <w:color w:val="CC7832"/>
-          <w:sz w:val="14"/>
+          <w:sz w:val="16"/>
         </w:rPr>
         <w:t>;</w:t>
       </w:r>
       <w:r>
         <w:rPr>
           <w:color w:val="CC7832"/>
-          <w:sz w:val="14"/>
+          <w:sz w:val="16"/>
         </w:rPr>
         <w:br/>
         <w:t xml:space="preserve">    </w:t>
@@ -2128,35 +2226,35 @@
       <w:r>
         <w:rPr>
           <w:color w:val="A9B7C6"/>
-          <w:sz w:val="14"/>
+          <w:sz w:val="16"/>
         </w:rPr>
         <w:t>Charlotte_Guido.setLastName(</w:t>
       </w:r>
       <w:r>
         <w:rPr>
           <w:color w:val="6A8759"/>
-          <w:sz w:val="14"/>
+          <w:sz w:val="16"/>
         </w:rPr>
         <w:t>"Guido"</w:t>
       </w:r>
       <w:r>
         <w:rPr>
           <w:color w:val="A9B7C6"/>
-          <w:sz w:val="14"/>
+          <w:sz w:val="16"/>
         </w:rPr>
         <w:t>)</w:t>
       </w:r>
       <w:r>
         <w:rPr>
           <w:color w:val="CC7832"/>
-          <w:sz w:val="14"/>
+          <w:sz w:val="16"/>
         </w:rPr>
         <w:t>;</w:t>
       </w:r>
       <w:r>
         <w:rPr>
           <w:color w:val="CC7832"/>
-          <w:sz w:val="14"/>
+          <w:sz w:val="16"/>
         </w:rPr>
         <w:br/>
         <w:t xml:space="preserve">    </w:t>
@@ -2164,42 +2262,42 @@
       <w:r>
         <w:rPr>
           <w:color w:val="A9B7C6"/>
-          <w:sz w:val="14"/>
+          <w:sz w:val="16"/>
         </w:rPr>
         <w:t>Charlotte_Guido.setEmail(</w:t>
       </w:r>
       <w:r>
         <w:rPr>
           <w:color w:val="6A8759"/>
-          <w:sz w:val="14"/>
+          <w:sz w:val="16"/>
         </w:rPr>
         <w:t>"CG-see-gay@seznam.cz"</w:t>
       </w:r>
       <w:r>
         <w:rPr>
           <w:color w:val="A9B7C6"/>
-          <w:sz w:val="14"/>
+          <w:sz w:val="16"/>
         </w:rPr>
         <w:t>)</w:t>
       </w:r>
       <w:r>
         <w:rPr>
           <w:color w:val="CC7832"/>
-          <w:sz w:val="14"/>
+          <w:sz w:val="16"/>
         </w:rPr>
         <w:t>;</w:t>
       </w:r>
       <w:r>
         <w:rPr>
           <w:color w:val="CC7832"/>
-          <w:sz w:val="14"/>
+          <w:sz w:val="16"/>
         </w:rPr>
         <w:br/>
       </w:r>
       <w:r>
         <w:rPr>
           <w:color w:val="808080"/>
-          <w:sz w:val="14"/>
+          <w:sz w:val="16"/>
         </w:rPr>
         <w:br/>
         <w:t xml:space="preserve">    </w:t>
@@ -2207,42 +2305,42 @@
       <w:r>
         <w:rPr>
           <w:color w:val="CC7832"/>
-          <w:sz w:val="14"/>
+          <w:sz w:val="16"/>
         </w:rPr>
         <w:t xml:space="preserve">final </w:t>
       </w:r>
       <w:r>
         <w:rPr>
           <w:color w:val="A9B7C6"/>
-          <w:sz w:val="14"/>
+          <w:sz w:val="16"/>
         </w:rPr>
         <w:t xml:space="preserve">User Ivan_Terrible = </w:t>
       </w:r>
       <w:r>
         <w:rPr>
           <w:color w:val="CC7832"/>
-          <w:sz w:val="14"/>
+          <w:sz w:val="16"/>
         </w:rPr>
         <w:t xml:space="preserve">new </w:t>
       </w:r>
       <w:r>
         <w:rPr>
           <w:color w:val="A9B7C6"/>
-          <w:sz w:val="14"/>
+          <w:sz w:val="16"/>
         </w:rPr>
         <w:t>User()</w:t>
       </w:r>
       <w:r>
         <w:rPr>
           <w:color w:val="CC7832"/>
-          <w:sz w:val="14"/>
+          <w:sz w:val="16"/>
         </w:rPr>
         <w:t>;</w:t>
       </w:r>
       <w:r>
         <w:rPr>
           <w:color w:val="CC7832"/>
-          <w:sz w:val="14"/>
+          <w:sz w:val="16"/>
         </w:rPr>
         <w:br/>
         <w:t xml:space="preserve">    </w:t>
@@ -2250,35 +2348,35 @@
       <w:r>
         <w:rPr>
           <w:color w:val="A9B7C6"/>
-          <w:sz w:val="14"/>
+          <w:sz w:val="16"/>
         </w:rPr>
         <w:t>Ivan_Terrible.setFirstName(</w:t>
       </w:r>
       <w:r>
         <w:rPr>
           <w:color w:val="6A8759"/>
-          <w:sz w:val="14"/>
+          <w:sz w:val="16"/>
         </w:rPr>
         <w:t>"Ivan"</w:t>
       </w:r>
       <w:r>
         <w:rPr>
           <w:color w:val="A9B7C6"/>
-          <w:sz w:val="14"/>
+          <w:sz w:val="16"/>
         </w:rPr>
         <w:t>)</w:t>
       </w:r>
       <w:r>
         <w:rPr>
           <w:color w:val="CC7832"/>
-          <w:sz w:val="14"/>
+          <w:sz w:val="16"/>
         </w:rPr>
         <w:t>;</w:t>
       </w:r>
       <w:r>
         <w:rPr>
           <w:color w:val="CC7832"/>
-          <w:sz w:val="14"/>
+          <w:sz w:val="16"/>
         </w:rPr>
         <w:br/>
         <w:t xml:space="preserve">    </w:t>
@@ -2286,35 +2384,35 @@
       <w:r>
         <w:rPr>
           <w:color w:val="A9B7C6"/>
-          <w:sz w:val="14"/>
+          <w:sz w:val="16"/>
         </w:rPr>
         <w:t>Ivan_Terrible.setLastName(</w:t>
       </w:r>
       <w:r>
         <w:rPr>
           <w:color w:val="6A8759"/>
-          <w:sz w:val="14"/>
+          <w:sz w:val="16"/>
         </w:rPr>
         <w:t>"Terrible"</w:t>
       </w:r>
       <w:r>
         <w:rPr>
           <w:color w:val="A9B7C6"/>
-          <w:sz w:val="14"/>
+          <w:sz w:val="16"/>
         </w:rPr>
         <w:t>)</w:t>
       </w:r>
       <w:r>
         <w:rPr>
           <w:color w:val="CC7832"/>
-          <w:sz w:val="14"/>
+          <w:sz w:val="16"/>
         </w:rPr>
         <w:t>;</w:t>
       </w:r>
       <w:r>
         <w:rPr>
           <w:color w:val="CC7832"/>
-          <w:sz w:val="14"/>
+          <w:sz w:val="16"/>
         </w:rPr>
         <w:br/>
         <w:t xml:space="preserve">    </w:t>
@@ -2322,42 +2420,42 @@
       <w:r>
         <w:rPr>
           <w:color w:val="A9B7C6"/>
-          <w:sz w:val="14"/>
+          <w:sz w:val="16"/>
         </w:rPr>
         <w:t>Ivan_Terrible.setEmail(</w:t>
       </w:r>
       <w:r>
         <w:rPr>
           <w:color w:val="6A8759"/>
-          <w:sz w:val="14"/>
+          <w:sz w:val="16"/>
         </w:rPr>
         <w:t>"Impala@google.com"</w:t>
       </w:r>
       <w:r>
         <w:rPr>
           <w:color w:val="A9B7C6"/>
-          <w:sz w:val="14"/>
+          <w:sz w:val="16"/>
         </w:rPr>
         <w:t>)</w:t>
       </w:r>
       <w:r>
         <w:rPr>
           <w:color w:val="CC7832"/>
-          <w:sz w:val="14"/>
+          <w:sz w:val="16"/>
         </w:rPr>
         <w:t>;</w:t>
       </w:r>
       <w:r>
         <w:rPr>
           <w:color w:val="CC7832"/>
-          <w:sz w:val="14"/>
+          <w:sz w:val="16"/>
         </w:rPr>
         <w:br/>
       </w:r>
       <w:r>
         <w:rPr>
           <w:color w:val="808080"/>
-          <w:sz w:val="14"/>
+          <w:sz w:val="16"/>
         </w:rPr>
         <w:br/>
         <w:t xml:space="preserve">    </w:t>
@@ -2365,35 +2463,35 @@
       <w:r>
         <w:rPr>
           <w:color w:val="A9B7C6"/>
-          <w:sz w:val="14"/>
+          <w:sz w:val="16"/>
         </w:rPr>
         <w:t xml:space="preserve">List&lt;User&gt; users = </w:t>
       </w:r>
       <w:r>
         <w:rPr>
           <w:color w:val="CC7832"/>
-          <w:sz w:val="14"/>
+          <w:sz w:val="16"/>
         </w:rPr>
         <w:t xml:space="preserve">new </w:t>
       </w:r>
       <w:r>
         <w:rPr>
           <w:color w:val="A9B7C6"/>
-          <w:sz w:val="14"/>
+          <w:sz w:val="16"/>
         </w:rPr>
         <w:t>LinkedList&lt;User&gt;()</w:t>
       </w:r>
       <w:r>
         <w:rPr>
           <w:color w:val="CC7832"/>
-          <w:sz w:val="14"/>
+          <w:sz w:val="16"/>
         </w:rPr>
         <w:t>;</w:t>
       </w:r>
       <w:r>
         <w:rPr>
           <w:color w:val="CC7832"/>
-          <w:sz w:val="14"/>
+          <w:sz w:val="16"/>
         </w:rPr>
         <w:br/>
         <w:t xml:space="preserve">    </w:t>
@@ -2401,21 +2499,21 @@
       <w:r>
         <w:rPr>
           <w:color w:val="A9B7C6"/>
-          <w:sz w:val="14"/>
+          <w:sz w:val="16"/>
         </w:rPr>
         <w:t>users.add(Ivan_Terrible)</w:t>
       </w:r>
       <w:r>
         <w:rPr>
           <w:color w:val="CC7832"/>
-          <w:sz w:val="14"/>
+          <w:sz w:val="16"/>
         </w:rPr>
         <w:t>;</w:t>
       </w:r>
       <w:r>
         <w:rPr>
           <w:color w:val="CC7832"/>
-          <w:sz w:val="14"/>
+          <w:sz w:val="16"/>
         </w:rPr>
         <w:br/>
         <w:t xml:space="preserve">    </w:t>
@@ -2423,21 +2521,21 @@
       <w:r>
         <w:rPr>
           <w:color w:val="A9B7C6"/>
-          <w:sz w:val="14"/>
+          <w:sz w:val="16"/>
         </w:rPr>
         <w:t>users.add(Charlotte_Guido)</w:t>
       </w:r>
       <w:r>
         <w:rPr>
           <w:color w:val="CC7832"/>
-          <w:sz w:val="14"/>
+          <w:sz w:val="16"/>
         </w:rPr>
         <w:t>;</w:t>
       </w:r>
       <w:r>
         <w:rPr>
           <w:color w:val="CC7832"/>
-          <w:sz w:val="14"/>
+          <w:sz w:val="16"/>
         </w:rPr>
         <w:br/>
         <w:t xml:space="preserve">    </w:t>
@@ -2445,28 +2543,28 @@
       <w:r>
         <w:rPr>
           <w:color w:val="A9B7C6"/>
-          <w:sz w:val="14"/>
+          <w:sz w:val="16"/>
         </w:rPr>
         <w:t>users.add(Peter_Smith)</w:t>
       </w:r>
       <w:r>
         <w:rPr>
           <w:color w:val="CC7832"/>
-          <w:sz w:val="14"/>
+          <w:sz w:val="16"/>
         </w:rPr>
         <w:t>;</w:t>
       </w:r>
       <w:r>
         <w:rPr>
           <w:color w:val="CC7832"/>
-          <w:sz w:val="14"/>
-        </w:rPr>
-        <w:br/>
-      </w:r>
-      <w:r>
-        <w:rPr>
-          <w:color w:val="CC7832"/>
-          <w:sz w:val="14"/>
+          <w:sz w:val="16"/>
+        </w:rPr>
+        <w:br/>
+      </w:r>
+      <w:r>
+        <w:rPr>
+          <w:color w:val="CC7832"/>
+          <w:sz w:val="16"/>
         </w:rPr>
         <w:br/>
         <w:t xml:space="preserve">    </w:t>
@@ -2474,7 +2572,7 @@
       <w:r>
         <w:rPr>
           <w:color w:val="A9B7C6"/>
-          <w:sz w:val="14"/>
+          <w:sz w:val="16"/>
         </w:rPr>
         <w:t>Collections.</w:t>
       </w:r>
@@ -2483,28 +2581,28 @@
           <w:i/>
           <w:iCs/>
           <w:color w:val="A9B7C6"/>
-          <w:sz w:val="14"/>
+          <w:sz w:val="16"/>
         </w:rPr>
         <w:t>shuffle</w:t>
       </w:r>
       <w:r>
         <w:rPr>
           <w:color w:val="A9B7C6"/>
-          <w:sz w:val="14"/>
+          <w:sz w:val="16"/>
         </w:rPr>
         <w:t>(users)</w:t>
       </w:r>
       <w:r>
         <w:rPr>
           <w:color w:val="CC7832"/>
-          <w:sz w:val="14"/>
+          <w:sz w:val="16"/>
         </w:rPr>
         <w:t>;</w:t>
       </w:r>
       <w:r>
         <w:rPr>
           <w:color w:val="CC7832"/>
-          <w:sz w:val="14"/>
+          <w:sz w:val="16"/>
         </w:rPr>
         <w:br/>
         <w:t xml:space="preserve">    </w:t>
@@ -2512,35 +2610,35 @@
       <w:r>
         <w:rPr>
           <w:color w:val="9876AA"/>
-          <w:sz w:val="14"/>
+          <w:sz w:val="16"/>
         </w:rPr>
         <w:t>dao</w:t>
       </w:r>
       <w:r>
         <w:rPr>
           <w:color w:val="A9B7C6"/>
-          <w:sz w:val="14"/>
+          <w:sz w:val="16"/>
         </w:rPr>
         <w:t>.persist(users)</w:t>
       </w:r>
       <w:r>
         <w:rPr>
           <w:color w:val="CC7832"/>
-          <w:sz w:val="14"/>
+          <w:sz w:val="16"/>
         </w:rPr>
         <w:t>;</w:t>
       </w:r>
       <w:r>
         <w:rPr>
           <w:color w:val="CC7832"/>
-          <w:sz w:val="14"/>
-        </w:rPr>
-        <w:br/>
-      </w:r>
-      <w:r>
-        <w:rPr>
-          <w:color w:val="CC7832"/>
-          <w:sz w:val="14"/>
+          <w:sz w:val="16"/>
+        </w:rPr>
+        <w:br/>
+      </w:r>
+      <w:r>
+        <w:rPr>
+          <w:color w:val="CC7832"/>
+          <w:sz w:val="16"/>
         </w:rPr>
         <w:br/>
         <w:t xml:space="preserve">    final </w:t>
@@ -2548,35 +2646,35 @@
       <w:r>
         <w:rPr>
           <w:color w:val="A9B7C6"/>
-          <w:sz w:val="14"/>
+          <w:sz w:val="16"/>
         </w:rPr>
         <w:t xml:space="preserve">List&lt;User&gt; result = </w:t>
       </w:r>
       <w:r>
         <w:rPr>
           <w:color w:val="9876AA"/>
-          <w:sz w:val="14"/>
+          <w:sz w:val="16"/>
         </w:rPr>
         <w:t>dao</w:t>
       </w:r>
       <w:r>
         <w:rPr>
           <w:color w:val="A9B7C6"/>
-          <w:sz w:val="14"/>
+          <w:sz w:val="16"/>
         </w:rPr>
         <w:t>.findAll()</w:t>
       </w:r>
       <w:r>
         <w:rPr>
           <w:color w:val="CC7832"/>
-          <w:sz w:val="14"/>
+          <w:sz w:val="16"/>
         </w:rPr>
         <w:t>;</w:t>
       </w:r>
       <w:r>
         <w:rPr>
           <w:color w:val="CC7832"/>
-          <w:sz w:val="14"/>
+          <w:sz w:val="16"/>
         </w:rPr>
         <w:br/>
         <w:t xml:space="preserve">    </w:t>
@@ -2584,7 +2682,7 @@
       <w:r>
         <w:rPr>
           <w:color w:val="A9B7C6"/>
-          <w:sz w:val="14"/>
+          <w:sz w:val="16"/>
         </w:rPr>
         <w:t>Assert.</w:t>
       </w:r>
@@ -2593,42 +2691,42 @@
           <w:i/>
           <w:iCs/>
           <w:color w:val="A9B7C6"/>
-          <w:sz w:val="14"/>
+          <w:sz w:val="16"/>
         </w:rPr>
         <w:t>assertEquals</w:t>
       </w:r>
       <w:r>
         <w:rPr>
           <w:color w:val="A9B7C6"/>
-          <w:sz w:val="14"/>
+          <w:sz w:val="16"/>
         </w:rPr>
         <w:t>(users.size()</w:t>
       </w:r>
       <w:r>
         <w:rPr>
           <w:color w:val="CC7832"/>
-          <w:sz w:val="14"/>
+          <w:sz w:val="16"/>
         </w:rPr>
         <w:t xml:space="preserve">, </w:t>
       </w:r>
       <w:r>
         <w:rPr>
           <w:color w:val="A9B7C6"/>
-          <w:sz w:val="14"/>
+          <w:sz w:val="16"/>
         </w:rPr>
         <w:t>result.size())</w:t>
       </w:r>
       <w:r>
         <w:rPr>
           <w:color w:val="CC7832"/>
-          <w:sz w:val="14"/>
+          <w:sz w:val="16"/>
         </w:rPr>
         <w:t>;</w:t>
       </w:r>
       <w:r>
         <w:rPr>
           <w:color w:val="CC7832"/>
-          <w:sz w:val="14"/>
+          <w:sz w:val="16"/>
         </w:rPr>
         <w:br/>
         <w:t xml:space="preserve">    </w:t>
@@ -2636,70 +2734,70 @@
       <w:r>
         <w:rPr>
           <w:color w:val="A9B7C6"/>
-          <w:sz w:val="14"/>
+          <w:sz w:val="16"/>
         </w:rPr>
         <w:t>assertNameDescendingOrder(result)</w:t>
       </w:r>
       <w:r>
         <w:rPr>
           <w:color w:val="CC7832"/>
-          <w:sz w:val="14"/>
+          <w:sz w:val="16"/>
         </w:rPr>
         <w:t>;</w:t>
       </w:r>
       <w:r>
         <w:rPr>
           <w:color w:val="CC7832"/>
-          <w:sz w:val="14"/>
-        </w:rPr>
-        <w:br/>
-      </w:r>
-      <w:r>
-        <w:rPr>
-          <w:color w:val="A9B7C6"/>
-          <w:sz w:val="14"/>
+          <w:sz w:val="16"/>
+        </w:rPr>
+        <w:br/>
+      </w:r>
+      <w:r>
+        <w:rPr>
+          <w:color w:val="A9B7C6"/>
+          <w:sz w:val="16"/>
         </w:rPr>
         <w:t>}</w:t>
       </w:r>
       <w:r>
         <w:rPr>
           <w:color w:val="A9B7C6"/>
-          <w:sz w:val="14"/>
-        </w:rPr>
-        <w:br/>
-      </w:r>
-      <w:r>
-        <w:rPr>
-          <w:color w:val="A9B7C6"/>
-          <w:sz w:val="14"/>
-        </w:rPr>
-        <w:br/>
-      </w:r>
-      <w:r>
-        <w:rPr>
-          <w:color w:val="CC7832"/>
-          <w:sz w:val="14"/>
+          <w:sz w:val="16"/>
+        </w:rPr>
+        <w:br/>
+      </w:r>
+      <w:r>
+        <w:rPr>
+          <w:color w:val="A9B7C6"/>
+          <w:sz w:val="16"/>
+        </w:rPr>
+        <w:br/>
+      </w:r>
+      <w:r>
+        <w:rPr>
+          <w:color w:val="CC7832"/>
+          <w:sz w:val="16"/>
         </w:rPr>
         <w:t xml:space="preserve">private void </w:t>
       </w:r>
       <w:r>
         <w:rPr>
           <w:color w:val="FFC66D"/>
-          <w:sz w:val="14"/>
+          <w:sz w:val="16"/>
         </w:rPr>
         <w:t>assertNameDescendingOrder</w:t>
       </w:r>
       <w:r>
         <w:rPr>
           <w:color w:val="A9B7C6"/>
-          <w:sz w:val="14"/>
+          <w:sz w:val="16"/>
         </w:rPr>
         <w:t>(List&lt;User&gt; users) {</w:t>
       </w:r>
       <w:r>
         <w:rPr>
           <w:color w:val="A9B7C6"/>
-          <w:sz w:val="14"/>
+          <w:sz w:val="16"/>
         </w:rPr>
         <w:br/>
         <w:t xml:space="preserve">    </w:t>
@@ -2707,35 +2805,35 @@
       <w:r>
         <w:rPr>
           <w:color w:val="CC7832"/>
-          <w:sz w:val="14"/>
+          <w:sz w:val="16"/>
         </w:rPr>
         <w:t xml:space="preserve">if </w:t>
       </w:r>
       <w:r>
         <w:rPr>
           <w:color w:val="A9B7C6"/>
-          <w:sz w:val="14"/>
+          <w:sz w:val="16"/>
         </w:rPr>
         <w:t xml:space="preserve">(users.size() == </w:t>
       </w:r>
       <w:r>
         <w:rPr>
           <w:color w:val="6897BB"/>
-          <w:sz w:val="14"/>
+          <w:sz w:val="16"/>
         </w:rPr>
         <w:t>0</w:t>
       </w:r>
       <w:r>
         <w:rPr>
           <w:color w:val="A9B7C6"/>
-          <w:sz w:val="14"/>
+          <w:sz w:val="16"/>
         </w:rPr>
         <w:t>) {</w:t>
       </w:r>
       <w:r>
         <w:rPr>
           <w:color w:val="A9B7C6"/>
-          <w:sz w:val="14"/>
+          <w:sz w:val="16"/>
         </w:rPr>
         <w:br/>
         <w:t xml:space="preserve">        </w:t>
@@ -2743,14 +2841,14 @@
       <w:r>
         <w:rPr>
           <w:color w:val="CC7832"/>
-          <w:sz w:val="14"/>
+          <w:sz w:val="16"/>
         </w:rPr>
         <w:t>return;</w:t>
       </w:r>
       <w:r>
         <w:rPr>
           <w:color w:val="CC7832"/>
-          <w:sz w:val="14"/>
+          <w:sz w:val="16"/>
         </w:rPr>
         <w:br/>
         <w:t xml:space="preserve">    </w:t>
@@ -2758,21 +2856,21 @@
       <w:r>
         <w:rPr>
           <w:color w:val="A9B7C6"/>
-          <w:sz w:val="14"/>
+          <w:sz w:val="16"/>
         </w:rPr>
         <w:t>}</w:t>
       </w:r>
       <w:r>
         <w:rPr>
           <w:color w:val="A9B7C6"/>
-          <w:sz w:val="14"/>
-        </w:rPr>
-        <w:br/>
-      </w:r>
-      <w:r>
-        <w:rPr>
-          <w:color w:val="A9B7C6"/>
-          <w:sz w:val="14"/>
+          <w:sz w:val="16"/>
+        </w:rPr>
+        <w:br/>
+      </w:r>
+      <w:r>
+        <w:rPr>
+          <w:color w:val="A9B7C6"/>
+          <w:sz w:val="16"/>
         </w:rPr>
         <w:br/>
         <w:t xml:space="preserve">    User previous = users.get(</w:t>
@@ -2780,28 +2878,28 @@
       <w:r>
         <w:rPr>
           <w:color w:val="6897BB"/>
-          <w:sz w:val="14"/>
+          <w:sz w:val="16"/>
         </w:rPr>
         <w:t>0</w:t>
       </w:r>
       <w:r>
         <w:rPr>
           <w:color w:val="A9B7C6"/>
-          <w:sz w:val="14"/>
+          <w:sz w:val="16"/>
         </w:rPr>
         <w:t>)</w:t>
       </w:r>
       <w:r>
         <w:rPr>
           <w:color w:val="CC7832"/>
-          <w:sz w:val="14"/>
+          <w:sz w:val="16"/>
         </w:rPr>
         <w:t>;</w:t>
       </w:r>
       <w:r>
         <w:rPr>
           <w:color w:val="CC7832"/>
-          <w:sz w:val="14"/>
+          <w:sz w:val="16"/>
         </w:rPr>
         <w:br/>
         <w:t xml:space="preserve">    for </w:t>
@@ -2809,63 +2907,63 @@
       <w:r>
         <w:rPr>
           <w:color w:val="A9B7C6"/>
-          <w:sz w:val="14"/>
+          <w:sz w:val="16"/>
         </w:rPr>
         <w:t>(</w:t>
       </w:r>
       <w:r>
         <w:rPr>
           <w:color w:val="CC7832"/>
-          <w:sz w:val="14"/>
+          <w:sz w:val="16"/>
         </w:rPr>
         <w:t xml:space="preserve">int </w:t>
       </w:r>
       <w:r>
         <w:rPr>
           <w:color w:val="A9B7C6"/>
-          <w:sz w:val="14"/>
+          <w:sz w:val="16"/>
         </w:rPr>
         <w:t xml:space="preserve">i = </w:t>
       </w:r>
       <w:r>
         <w:rPr>
           <w:color w:val="6897BB"/>
-          <w:sz w:val="14"/>
+          <w:sz w:val="16"/>
         </w:rPr>
         <w:t>1</w:t>
       </w:r>
       <w:r>
         <w:rPr>
           <w:color w:val="CC7832"/>
-          <w:sz w:val="14"/>
+          <w:sz w:val="16"/>
         </w:rPr>
         <w:t xml:space="preserve">; </w:t>
       </w:r>
       <w:r>
         <w:rPr>
           <w:color w:val="A9B7C6"/>
-          <w:sz w:val="14"/>
+          <w:sz w:val="16"/>
         </w:rPr>
         <w:t>i &lt; users.size()</w:t>
       </w:r>
       <w:r>
         <w:rPr>
           <w:color w:val="CC7832"/>
-          <w:sz w:val="14"/>
+          <w:sz w:val="16"/>
         </w:rPr>
         <w:t xml:space="preserve">; </w:t>
       </w:r>
       <w:r>
         <w:rPr>
           <w:color w:val="A9B7C6"/>
-          <w:sz w:val="14"/>
+          <w:sz w:val="16"/>
         </w:rPr>
         <w:t>i++) {</w:t>
       </w:r>
       <w:r>
         <w:rPr>
           <w:color w:val="A9B7C6"/>
-          <w:sz w:val="14"/>
+          <w:sz w:val="16"/>
         </w:rPr>
         <w:br/>
         <w:t xml:space="preserve">        </w:t>
@@ -2873,28 +2971,28 @@
       <w:r>
         <w:rPr>
           <w:color w:val="CC7832"/>
-          <w:sz w:val="14"/>
+          <w:sz w:val="16"/>
         </w:rPr>
         <w:t xml:space="preserve">final </w:t>
       </w:r>
       <w:r>
         <w:rPr>
           <w:color w:val="A9B7C6"/>
-          <w:sz w:val="14"/>
+          <w:sz w:val="16"/>
         </w:rPr>
         <w:t>User current = users.get(i)</w:t>
       </w:r>
       <w:r>
         <w:rPr>
           <w:color w:val="CC7832"/>
-          <w:sz w:val="14"/>
+          <w:sz w:val="16"/>
         </w:rPr>
         <w:t>;</w:t>
       </w:r>
       <w:r>
         <w:rPr>
           <w:color w:val="CC7832"/>
-          <w:sz w:val="14"/>
+          <w:sz w:val="16"/>
         </w:rPr>
         <w:br/>
         <w:t xml:space="preserve">        </w:t>
@@ -2904,42 +3002,42 @@
           <w:i/>
           <w:iCs/>
           <w:color w:val="A9B7C6"/>
-          <w:sz w:val="14"/>
+          <w:sz w:val="16"/>
         </w:rPr>
         <w:t>assertTrue</w:t>
       </w:r>
       <w:r>
         <w:rPr>
           <w:color w:val="A9B7C6"/>
-          <w:sz w:val="14"/>
+          <w:sz w:val="16"/>
         </w:rPr>
         <w:t>(current.getLastName().compareTo(previous.getLastName())&lt;=</w:t>
       </w:r>
       <w:r>
         <w:rPr>
           <w:color w:val="6897BB"/>
-          <w:sz w:val="14"/>
+          <w:sz w:val="16"/>
         </w:rPr>
         <w:t>0</w:t>
       </w:r>
       <w:r>
         <w:rPr>
           <w:color w:val="A9B7C6"/>
-          <w:sz w:val="14"/>
+          <w:sz w:val="16"/>
         </w:rPr>
         <w:t>)</w:t>
       </w:r>
       <w:r>
         <w:rPr>
           <w:color w:val="CC7832"/>
-          <w:sz w:val="14"/>
+          <w:sz w:val="16"/>
         </w:rPr>
         <w:t>;</w:t>
       </w:r>
       <w:r>
         <w:rPr>
           <w:color w:val="CC7832"/>
-          <w:sz w:val="14"/>
+          <w:sz w:val="16"/>
         </w:rPr>
         <w:br/>
         <w:t xml:space="preserve">        </w:t>
@@ -2947,21 +3045,21 @@
       <w:r>
         <w:rPr>
           <w:color w:val="A9B7C6"/>
-          <w:sz w:val="14"/>
+          <w:sz w:val="16"/>
         </w:rPr>
         <w:t>previous = current</w:t>
       </w:r>
       <w:r>
         <w:rPr>
           <w:color w:val="CC7832"/>
-          <w:sz w:val="14"/>
+          <w:sz w:val="16"/>
         </w:rPr>
         <w:t>;</w:t>
       </w:r>
       <w:r>
         <w:rPr>
           <w:color w:val="CC7832"/>
-          <w:sz w:val="14"/>
+          <w:sz w:val="16"/>
         </w:rPr>
         <w:br/>
         <w:t xml:space="preserve">    </w:t>
@@ -2969,20 +3067,19 @@
       <w:r>
         <w:rPr>
           <w:color w:val="A9B7C6"/>
-          <w:sz w:val="14"/>
+          <w:sz w:val="16"/>
         </w:rPr>
         <w:t>}</w:t>
       </w:r>
       <w:r>
         <w:rPr>
           <w:color w:val="A9B7C6"/>
-          <w:sz w:val="14"/>
+          <w:sz w:val="16"/>
         </w:rPr>
         <w:br/>
         <w:t>}</w:t>
       </w:r>
     </w:p>
-    <w:p/>
     <w:p>
       <w:pPr>
         <w:pStyle w:val="Heading4"/>
@@ -3003,41 +3100,41 @@
         <w:shd w:val="clear" w:color="auto" w:fill="2B2B2B"/>
         <w:rPr>
           <w:color w:val="A9B7C6"/>
-          <w:sz w:val="16"/>
-        </w:rPr>
-      </w:pPr>
-      <w:r>
-        <w:rPr>
-          <w:color w:val="CC7832"/>
-          <w:sz w:val="16"/>
+          <w:sz w:val="14"/>
+        </w:rPr>
+      </w:pPr>
+      <w:r>
+        <w:rPr>
+          <w:color w:val="CC7832"/>
+          <w:sz w:val="14"/>
         </w:rPr>
         <w:t xml:space="preserve">public </w:t>
       </w:r>
       <w:r>
         <w:rPr>
           <w:color w:val="A9B7C6"/>
-          <w:sz w:val="16"/>
+          <w:sz w:val="14"/>
         </w:rPr>
         <w:t xml:space="preserve">User </w:t>
       </w:r>
       <w:r>
         <w:rPr>
           <w:color w:val="FFC66D"/>
-          <w:sz w:val="16"/>
+          <w:sz w:val="14"/>
         </w:rPr>
         <w:t>findByUsername</w:t>
       </w:r>
       <w:r>
         <w:rPr>
           <w:color w:val="A9B7C6"/>
-          <w:sz w:val="16"/>
+          <w:sz w:val="14"/>
         </w:rPr>
         <w:t>(String username) {</w:t>
       </w:r>
       <w:r>
         <w:rPr>
           <w:color w:val="A9B7C6"/>
-          <w:sz w:val="16"/>
+          <w:sz w:val="14"/>
         </w:rPr>
         <w:br/>
         <w:t xml:space="preserve">    </w:t>
@@ -3045,21 +3142,21 @@
       <w:r>
         <w:rPr>
           <w:color w:val="CC7832"/>
-          <w:sz w:val="16"/>
+          <w:sz w:val="14"/>
         </w:rPr>
         <w:t xml:space="preserve">try </w:t>
       </w:r>
       <w:r>
         <w:rPr>
           <w:color w:val="A9B7C6"/>
-          <w:sz w:val="16"/>
+          <w:sz w:val="14"/>
         </w:rPr>
         <w:t>{</w:t>
       </w:r>
       <w:r>
         <w:rPr>
           <w:color w:val="A9B7C6"/>
-          <w:sz w:val="16"/>
+          <w:sz w:val="14"/>
         </w:rPr>
         <w:br/>
         <w:t xml:space="preserve">        </w:t>
@@ -3067,84 +3164,84 @@
       <w:r>
         <w:rPr>
           <w:color w:val="CC7832"/>
-          <w:sz w:val="16"/>
+          <w:sz w:val="14"/>
         </w:rPr>
         <w:t xml:space="preserve">return </w:t>
       </w:r>
       <w:r>
         <w:rPr>
           <w:color w:val="9876AA"/>
-          <w:sz w:val="16"/>
+          <w:sz w:val="14"/>
         </w:rPr>
         <w:t>em</w:t>
       </w:r>
       <w:r>
         <w:rPr>
           <w:color w:val="A9B7C6"/>
-          <w:sz w:val="16"/>
+          <w:sz w:val="14"/>
         </w:rPr>
         <w:t>.createNamedQuery(</w:t>
       </w:r>
       <w:r>
         <w:rPr>
           <w:color w:val="6A8759"/>
-          <w:sz w:val="16"/>
+          <w:sz w:val="14"/>
         </w:rPr>
         <w:t>"User.findByUsername"</w:t>
       </w:r>
       <w:r>
         <w:rPr>
           <w:color w:val="CC7832"/>
-          <w:sz w:val="16"/>
+          <w:sz w:val="14"/>
         </w:rPr>
         <w:t xml:space="preserve">, </w:t>
       </w:r>
       <w:r>
         <w:rPr>
           <w:color w:val="A9B7C6"/>
-          <w:sz w:val="16"/>
+          <w:sz w:val="14"/>
         </w:rPr>
         <w:t>User.</w:t>
       </w:r>
       <w:r>
         <w:rPr>
           <w:color w:val="CC7832"/>
-          <w:sz w:val="16"/>
+          <w:sz w:val="14"/>
         </w:rPr>
         <w:t>class</w:t>
       </w:r>
       <w:r>
         <w:rPr>
           <w:color w:val="A9B7C6"/>
-          <w:sz w:val="16"/>
+          <w:sz w:val="14"/>
         </w:rPr>
         <w:t>).setParameter(</w:t>
       </w:r>
       <w:r>
         <w:rPr>
           <w:color w:val="6A8759"/>
-          <w:sz w:val="16"/>
+          <w:sz w:val="14"/>
         </w:rPr>
         <w:t>"username"</w:t>
       </w:r>
       <w:r>
         <w:rPr>
           <w:color w:val="CC7832"/>
-          <w:sz w:val="16"/>
+          <w:sz w:val="14"/>
         </w:rPr>
         <w:t xml:space="preserve">, </w:t>
       </w:r>
       <w:r>
         <w:rPr>
           <w:color w:val="A9B7C6"/>
-          <w:sz w:val="16"/>
+          <w:sz w:val="14"/>
         </w:rPr>
         <w:t>username)</w:t>
       </w:r>
       <w:r>
         <w:rPr>
           <w:color w:val="A9B7C6"/>
-          <w:sz w:val="16"/>
+          <w:sz w:val="14"/>
         </w:rPr>
         <w:br/>
         <w:t xml:space="preserve">                .getSingleResult()</w:t>
@@ -3152,14 +3249,14 @@
       <w:r>
         <w:rPr>
           <w:color w:val="CC7832"/>
-          <w:sz w:val="16"/>
+          <w:sz w:val="14"/>
         </w:rPr>
         <w:t>;</w:t>
       </w:r>
       <w:r>
         <w:rPr>
           <w:color w:val="CC7832"/>
-          <w:sz w:val="16"/>
+          <w:sz w:val="14"/>
         </w:rPr>
         <w:br/>
         <w:t xml:space="preserve">    </w:t>
@@ -3167,28 +3264,28 @@
       <w:r>
         <w:rPr>
           <w:color w:val="A9B7C6"/>
-          <w:sz w:val="16"/>
+          <w:sz w:val="14"/>
         </w:rPr>
         <w:t xml:space="preserve">} </w:t>
       </w:r>
       <w:r>
         <w:rPr>
           <w:color w:val="CC7832"/>
-          <w:sz w:val="16"/>
+          <w:sz w:val="14"/>
         </w:rPr>
         <w:t xml:space="preserve">catch </w:t>
       </w:r>
       <w:r>
         <w:rPr>
           <w:color w:val="A9B7C6"/>
-          <w:sz w:val="16"/>
+          <w:sz w:val="14"/>
         </w:rPr>
         <w:t>(NoResultException e) {</w:t>
       </w:r>
       <w:r>
         <w:rPr>
           <w:color w:val="A9B7C6"/>
-          <w:sz w:val="16"/>
+          <w:sz w:val="14"/>
         </w:rPr>
         <w:br/>
         <w:t xml:space="preserve">        </w:t>
@@ -3196,14 +3293,14 @@
       <w:r>
         <w:rPr>
           <w:color w:val="CC7832"/>
-          <w:sz w:val="16"/>
+          <w:sz w:val="14"/>
         </w:rPr>
         <w:t>return null;</w:t>
       </w:r>
       <w:r>
         <w:rPr>
           <w:color w:val="CC7832"/>
-          <w:sz w:val="16"/>
+          <w:sz w:val="14"/>
         </w:rPr>
         <w:br/>
         <w:t xml:space="preserve">    </w:t>
@@ -3211,14 +3308,14 @@
       <w:r>
         <w:rPr>
           <w:color w:val="A9B7C6"/>
-          <w:sz w:val="16"/>
+          <w:sz w:val="14"/>
         </w:rPr>
         <w:t>}</w:t>
       </w:r>
       <w:r>
         <w:rPr>
           <w:color w:val="A9B7C6"/>
-          <w:sz w:val="16"/>
+          <w:sz w:val="14"/>
         </w:rPr>
         <w:br/>
         <w:t>}</w:t>
@@ -3227,12 +3324,382 @@
     <w:p>
       <w:pPr>
         <w:spacing w:line="240" w:lineRule="auto"/>
-        <w:rPr>
-          <w:b/>
-        </w:rPr>
-      </w:pPr>
-      <w:r>
-        <w:br w:type="page"/>
+      </w:pPr>
+      <w:r>
+        <w:t>and in User.java Business Object</w:t>
+      </w:r>
+    </w:p>
+    <w:p>
+      <w:pPr>
+        <w:pStyle w:val="HTMLPreformatted"/>
+        <w:shd w:val="clear" w:color="auto" w:fill="2B2B2B"/>
+        <w:rPr>
+          <w:color w:val="A9B7C6"/>
+        </w:rPr>
+      </w:pPr>
+      <w:r>
+        <w:rPr>
+          <w:color w:val="BBB529"/>
+          <w:sz w:val="14"/>
+        </w:rPr>
+        <w:t>@NamedQueries</w:t>
+      </w:r>
+      <w:r>
+        <w:rPr>
+          <w:color w:val="A9B7C6"/>
+          <w:sz w:val="14"/>
+        </w:rPr>
+        <w:t>({</w:t>
+      </w:r>
+      <w:r>
+        <w:rPr>
+          <w:color w:val="A9B7C6"/>
+          <w:sz w:val="14"/>
+        </w:rPr>
+        <w:br/>
+        <w:t xml:space="preserve">        </w:t>
+      </w:r>
+      <w:r>
+        <w:rPr>
+          <w:color w:val="BBB529"/>
+          <w:sz w:val="14"/>
+        </w:rPr>
+        <w:t>@NamedQuery</w:t>
+      </w:r>
+      <w:r>
+        <w:rPr>
+          <w:color w:val="A9B7C6"/>
+          <w:sz w:val="14"/>
+        </w:rPr>
+        <w:t>(</w:t>
+      </w:r>
+      <w:r>
+        <w:rPr>
+          <w:color w:val="D0D0FF"/>
+          <w:sz w:val="14"/>
+        </w:rPr>
+        <w:t xml:space="preserve">name </w:t>
+      </w:r>
+      <w:r>
+        <w:rPr>
+          <w:color w:val="A9B7C6"/>
+          <w:sz w:val="14"/>
+        </w:rPr>
+        <w:t xml:space="preserve">= </w:t>
+      </w:r>
+      <w:r>
+        <w:rPr>
+          <w:color w:val="6A8759"/>
+          <w:sz w:val="14"/>
+        </w:rPr>
+        <w:t>"User.findByName"</w:t>
+      </w:r>
+      <w:r>
+        <w:rPr>
+          <w:color w:val="CC7832"/>
+          <w:sz w:val="14"/>
+        </w:rPr>
+        <w:t xml:space="preserve">, </w:t>
+      </w:r>
+      <w:r>
+        <w:rPr>
+          <w:color w:val="D0D0FF"/>
+          <w:sz w:val="14"/>
+        </w:rPr>
+        <w:t xml:space="preserve">query </w:t>
+      </w:r>
+      <w:r>
+        <w:rPr>
+          <w:color w:val="A9B7C6"/>
+          <w:sz w:val="14"/>
+        </w:rPr>
+        <w:t xml:space="preserve">= </w:t>
+      </w:r>
+      <w:r>
+        <w:rPr>
+          <w:color w:val="6A8759"/>
+          <w:sz w:val="14"/>
+        </w:rPr>
+        <w:t>"SELECT l FROM User l WHERE LOWER(l.firstName) = :firstName AND LOWER(l.lastName) = :lastName"</w:t>
+      </w:r>
+      <w:r>
+        <w:rPr>
+          <w:color w:val="A9B7C6"/>
+          <w:sz w:val="14"/>
+        </w:rPr>
+        <w:t>)</w:t>
+      </w:r>
+      <w:r>
+        <w:rPr>
+          <w:color w:val="CC7832"/>
+          <w:sz w:val="14"/>
+        </w:rPr>
+        <w:t>,</w:t>
+      </w:r>
+      <w:r>
+        <w:rPr>
+          <w:color w:val="CC7832"/>
+          <w:sz w:val="14"/>
+        </w:rPr>
+        <w:br/>
+        <w:t xml:space="preserve">        </w:t>
+      </w:r>
+      <w:r>
+        <w:rPr>
+          <w:color w:val="BBB529"/>
+          <w:sz w:val="14"/>
+        </w:rPr>
+        <w:t>@NamedQuery</w:t>
+      </w:r>
+      <w:r>
+        <w:rPr>
+          <w:color w:val="A9B7C6"/>
+          <w:sz w:val="14"/>
+        </w:rPr>
+        <w:t>(</w:t>
+      </w:r>
+      <w:r>
+        <w:rPr>
+          <w:color w:val="D0D0FF"/>
+          <w:sz w:val="14"/>
+        </w:rPr>
+        <w:t xml:space="preserve">name </w:t>
+      </w:r>
+      <w:r>
+        <w:rPr>
+          <w:color w:val="A9B7C6"/>
+          <w:sz w:val="14"/>
+        </w:rPr>
+        <w:t xml:space="preserve">= </w:t>
+      </w:r>
+      <w:r>
+        <w:rPr>
+          <w:color w:val="6A8759"/>
+          <w:sz w:val="14"/>
+        </w:rPr>
+        <w:t>"User.findByUsername"</w:t>
+      </w:r>
+      <w:r>
+        <w:rPr>
+          <w:color w:val="CC7832"/>
+          <w:sz w:val="14"/>
+        </w:rPr>
+        <w:t xml:space="preserve">, </w:t>
+      </w:r>
+      <w:r>
+        <w:rPr>
+          <w:color w:val="D0D0FF"/>
+          <w:sz w:val="14"/>
+        </w:rPr>
+        <w:t xml:space="preserve">query </w:t>
+      </w:r>
+      <w:r>
+        <w:rPr>
+          <w:color w:val="A9B7C6"/>
+          <w:sz w:val="14"/>
+        </w:rPr>
+        <w:t xml:space="preserve">= </w:t>
+      </w:r>
+      <w:r>
+        <w:rPr>
+          <w:color w:val="6A8759"/>
+          <w:sz w:val="14"/>
+        </w:rPr>
+        <w:t>"SELECT p FROM User p WHERE p.userName=:username"</w:t>
+      </w:r>
+      <w:r>
+        <w:rPr>
+          <w:color w:val="A9B7C6"/>
+          <w:sz w:val="14"/>
+        </w:rPr>
+        <w:t>)</w:t>
+      </w:r>
+      <w:r>
+        <w:rPr>
+          <w:color w:val="CC7832"/>
+          <w:sz w:val="14"/>
+        </w:rPr>
+        <w:t>,</w:t>
+      </w:r>
+      <w:r>
+        <w:rPr>
+          <w:color w:val="CC7832"/>
+          <w:sz w:val="14"/>
+        </w:rPr>
+        <w:br/>
+        <w:t xml:space="preserve">        </w:t>
+      </w:r>
+      <w:r>
+        <w:rPr>
+          <w:color w:val="BBB529"/>
+          <w:sz w:val="14"/>
+        </w:rPr>
+        <w:t>@NamedQuery</w:t>
+      </w:r>
+      <w:r>
+        <w:rPr>
+          <w:color w:val="A9B7C6"/>
+          <w:sz w:val="14"/>
+        </w:rPr>
+        <w:t>(</w:t>
+      </w:r>
+      <w:r>
+        <w:rPr>
+          <w:color w:val="D0D0FF"/>
+          <w:sz w:val="14"/>
+        </w:rPr>
+        <w:t xml:space="preserve">name </w:t>
+      </w:r>
+      <w:r>
+        <w:rPr>
+          <w:color w:val="A9B7C6"/>
+          <w:sz w:val="14"/>
+        </w:rPr>
+        <w:t xml:space="preserve">= </w:t>
+      </w:r>
+      <w:r>
+        <w:rPr>
+          <w:color w:val="6A8759"/>
+          <w:sz w:val="14"/>
+        </w:rPr>
+        <w:t>"User.deleteById"</w:t>
+      </w:r>
+      <w:r>
+        <w:rPr>
+          <w:color w:val="CC7832"/>
+          <w:sz w:val="14"/>
+        </w:rPr>
+        <w:t xml:space="preserve">, </w:t>
+      </w:r>
+      <w:r>
+        <w:rPr>
+          <w:color w:val="D0D0FF"/>
+          <w:sz w:val="14"/>
+        </w:rPr>
+        <w:t xml:space="preserve">query </w:t>
+      </w:r>
+      <w:r>
+        <w:rPr>
+          <w:color w:val="A9B7C6"/>
+          <w:sz w:val="14"/>
+        </w:rPr>
+        <w:t xml:space="preserve">= </w:t>
+      </w:r>
+      <w:r>
+        <w:rPr>
+          <w:color w:val="6A8759"/>
+          <w:sz w:val="14"/>
+        </w:rPr>
+        <w:t>"DELETE FROM User p WHERE p.id=:id"</w:t>
+      </w:r>
+      <w:r>
+        <w:rPr>
+          <w:color w:val="A9B7C6"/>
+          <w:sz w:val="14"/>
+        </w:rPr>
+        <w:t>)</w:t>
+      </w:r>
+      <w:r>
+        <w:rPr>
+          <w:color w:val="CC7832"/>
+          <w:sz w:val="14"/>
+        </w:rPr>
+        <w:t>,</w:t>
+      </w:r>
+      <w:r>
+        <w:rPr>
+          <w:color w:val="CC7832"/>
+          <w:sz w:val="14"/>
+        </w:rPr>
+        <w:br/>
+        <w:t xml:space="preserve">        </w:t>
+      </w:r>
+      <w:r>
+        <w:rPr>
+          <w:color w:val="BBB529"/>
+          <w:sz w:val="14"/>
+        </w:rPr>
+        <w:t>@NamedQuery</w:t>
+      </w:r>
+      <w:r>
+        <w:rPr>
+          <w:color w:val="A9B7C6"/>
+          <w:sz w:val="14"/>
+        </w:rPr>
+        <w:t>(</w:t>
+      </w:r>
+      <w:r>
+        <w:rPr>
+          <w:color w:val="D0D0FF"/>
+          <w:sz w:val="14"/>
+        </w:rPr>
+        <w:t xml:space="preserve">name </w:t>
+      </w:r>
+      <w:r>
+        <w:rPr>
+          <w:color w:val="A9B7C6"/>
+          <w:sz w:val="14"/>
+        </w:rPr>
+        <w:t xml:space="preserve">= </w:t>
+      </w:r>
+      <w:r>
+        <w:rPr>
+          <w:color w:val="6A8759"/>
+          <w:sz w:val="14"/>
+        </w:rPr>
+        <w:t>"User.findAll"</w:t>
+      </w:r>
+      <w:r>
+        <w:rPr>
+          <w:color w:val="CC7832"/>
+          <w:sz w:val="14"/>
+        </w:rPr>
+        <w:t xml:space="preserve">, </w:t>
+      </w:r>
+      <w:r>
+        <w:rPr>
+          <w:color w:val="D0D0FF"/>
+          <w:sz w:val="14"/>
+        </w:rPr>
+        <w:t xml:space="preserve">query </w:t>
+      </w:r>
+      <w:r>
+        <w:rPr>
+          <w:color w:val="A9B7C6"/>
+          <w:sz w:val="14"/>
+        </w:rPr>
+        <w:t xml:space="preserve">= </w:t>
+      </w:r>
+      <w:r>
+        <w:rPr>
+          <w:color w:val="6A8759"/>
+          <w:sz w:val="14"/>
+        </w:rPr>
+        <w:t>"SELECT l FROM User l ORDER BY l.lastName DESC"</w:t>
+      </w:r>
+      <w:r>
+        <w:rPr>
+          <w:color w:val="A9B7C6"/>
+          <w:sz w:val="14"/>
+        </w:rPr>
+        <w:t>)</w:t>
+      </w:r>
+    </w:p>
+    <w:p>
+      <w:pPr>
+        <w:pStyle w:val="HTMLPreformatted"/>
+        <w:shd w:val="clear" w:color="auto" w:fill="2B2B2B"/>
+        <w:rPr>
+          <w:color w:val="A9B7C6"/>
+          <w:sz w:val="14"/>
+        </w:rPr>
+      </w:pPr>
+      <w:r>
+        <w:rPr>
+          <w:color w:val="A9B7C6"/>
+          <w:sz w:val="14"/>
+        </w:rPr>
+        <w:t>})</w:t>
       </w:r>
     </w:p>
     <w:p>
@@ -3439,13 +3906,7 @@
         </w:numPr>
       </w:pPr>
       <w:r>
-        <w:t>Delete</w:t>
-      </w:r>
-      <w:r>
-        <w:t xml:space="preserve"> </w:t>
-      </w:r>
-      <w:r>
-        <w:t>project pages</w:t>
+        <w:t>Delete project pages</w:t>
       </w:r>
     </w:p>
     <w:p>
@@ -4179,10 +4640,11 @@
         </w:rPr>
         <w:t>Credentials:</w:t>
       </w:r>
-    </w:p>
-    <w:p>
-      <w:r>
-        <w:t>This user is a project leader</w:t>
+      <w:r>
+        <w:rPr>
+          <w:color w:val="FF0000"/>
+        </w:rPr>
+        <w:t xml:space="preserve"> admin / heslo</w:t>
       </w:r>
     </w:p>
     <w:p>
@@ -4618,7 +5080,7 @@
       <w:rPr>
         <w:noProof/>
       </w:rPr>
-      <w:t>3</w:t>
+      <w:t>1</w:t>
     </w:r>
     <w:r>
       <w:fldChar w:fldCharType="end"/>
@@ -6154,8 +6616,8 @@
       <w:u w:val="single"/>
     </w:rPr>
   </w:style>
-  <w:style w:type="paragraph" w:customStyle="1" w:styleId="normal0">
-    <w:name w:val="normal"/>
+  <w:style w:type="paragraph" w:customStyle="1" w:styleId="Normal1">
+    <w:name w:val="Normal1"/>
     <w:basedOn w:val="template"/>
     <w:link w:val="normalChar"/>
     <w:qFormat/>
@@ -6186,7 +6648,7 @@
   <w:style w:type="character" w:customStyle="1" w:styleId="normalChar">
     <w:name w:val="normal Char"/>
     <w:basedOn w:val="templateChar"/>
-    <w:link w:val="normal0"/>
+    <w:link w:val="Normal1"/>
     <w:rsid w:val="0043620C"/>
     <w:rPr>
       <w:rFonts w:ascii="Arial" w:hAnsi="Arial"/>
@@ -6652,7 +7114,7 @@
 </file>
 
 <file path=customXml/itemProps1.xml><?xml version="1.0" encoding="utf-8"?>
-<ds:datastoreItem xmlns:ds="http://schemas.openxmlformats.org/officeDocument/2006/customXml" ds:itemID="{C41D75CF-61EF-421F-923A-F740B79289D9}">
+<ds:datastoreItem xmlns:ds="http://schemas.openxmlformats.org/officeDocument/2006/customXml" ds:itemID="{91E57D7B-C232-4EE8-A238-1A4A7B001B40}">
   <ds:schemaRefs>
     <ds:schemaRef ds:uri="http://schemas.openxmlformats.org/officeDocument/2006/bibliography"/>
   </ds:schemaRefs>

</xml_diff>